<commit_message>
Update README with demo video and architecture diagrams - Add YouTube demo video link with thumbnail - Replace old documentation with new PNG architecture diagrams - Update system overview with comprehensive visual documentation - Add individual analyst architecture diagrams - Include portfolio system architecture visuals
</commit_message>
<xml_diff>
--- a/results/AAPL/2025-10-09/AAPL_comprehensive_analysis_2025-10-09.docx
+++ b/results/AAPL/2025-10-09/AAPL_comprehensive_analysis_2025-10-09.docx
@@ -39,7 +39,7 @@
         <w:rPr>
           <w:color w:val="2980B9"/>
         </w:rPr>
-        <w:t>Institutional Trading Report: AAPL - October 09, 2025</w:t>
+        <w:t>Institutional Quantitative Analysis Report for Apple Inc. (AAPL) on October 9, 2025</w:t>
       </w:r>
     </w:p>
     <w:p>
@@ -61,7 +61,7 @@
         <w:rPr>
           <w:color w:val="5DADE2"/>
         </w:rPr>
-        <w:t>Key Financial Metrics Overview</w:t>
+        <w:t>Financial Metrics Overview</w:t>
       </w:r>
     </w:p>
     <w:tbl>
@@ -145,7 +145,7 @@
               <w:rPr>
                 <w:sz w:val="20"/>
               </w:rPr>
-              <w:t>**Revenue**</w:t>
+              <w:t>Revenue</w:t>
             </w:r>
           </w:p>
         </w:tc>
@@ -158,7 +158,7 @@
               <w:rPr>
                 <w:sz w:val="20"/>
               </w:rPr>
-              <w:t>$391.04 billion</w:t>
+              <w:t>$391.04B</w:t>
             </w:r>
           </w:p>
         </w:tc>
@@ -171,7 +171,7 @@
               <w:rPr>
                 <w:sz w:val="20"/>
               </w:rPr>
-              <w:t>Sustained growth indicates robust demand for Apple's diversified product line, outpacing industry norms.</w:t>
+              <w:t>A slight increase from the previous year signals consistent growth despite competition.</w:t>
             </w:r>
           </w:p>
         </w:tc>
@@ -187,7 +187,7 @@
               <w:rPr>
                 <w:sz w:val="20"/>
               </w:rPr>
-              <w:t>**Earnings (Net Income)**</w:t>
+              <w:t>Earnings</w:t>
             </w:r>
           </w:p>
         </w:tc>
@@ -201,7 +201,7 @@
               <w:rPr>
                 <w:sz w:val="20"/>
               </w:rPr>
-              <w:t>$93.74 billion</w:t>
+              <w:t>$93.74B</w:t>
             </w:r>
           </w:p>
         </w:tc>
@@ -215,7 +215,7 @@
               <w:rPr>
                 <w:sz w:val="20"/>
               </w:rPr>
-              <w:t>High profitability with EPS of $6.08 supports capital return initiatives.</w:t>
+              <w:t>Strong net income reflects high operational efficiency despite a competitive market.</w:t>
             </w:r>
           </w:p>
         </w:tc>
@@ -230,7 +230,7 @@
               <w:rPr>
                 <w:sz w:val="20"/>
               </w:rPr>
-              <w:t>**Profit Margins**</w:t>
+              <w:t>Profit Margin</w:t>
             </w:r>
           </w:p>
         </w:tc>
@@ -243,7 +243,7 @@
               <w:rPr>
                 <w:sz w:val="20"/>
               </w:rPr>
-              <w:t>18.3% vs industry avg 12.5%</w:t>
+              <w:t>18.3% (vs industry avg 12.5%)</w:t>
             </w:r>
           </w:p>
         </w:tc>
@@ -256,7 +256,7 @@
               <w:rPr>
                 <w:sz w:val="20"/>
               </w:rPr>
-              <w:t>Operating at a premium, showcasing Apple's pricing power and operational efficiency.</w:t>
+              <w:t>Indicates strong pricing power and cost control, outperforming industry by 46.4%.</w:t>
             </w:r>
           </w:p>
         </w:tc>
@@ -272,7 +272,7 @@
               <w:rPr>
                 <w:sz w:val="20"/>
               </w:rPr>
-              <w:t>**Cash Flow (Free Cash Flow)**</w:t>
+              <w:t>Cash Flow</w:t>
             </w:r>
           </w:p>
         </w:tc>
@@ -286,7 +286,7 @@
               <w:rPr>
                 <w:sz w:val="20"/>
               </w:rPr>
-              <w:t>$108.81 billion</w:t>
+              <w:t>$108.81B Free Cash Flow</w:t>
             </w:r>
           </w:p>
         </w:tc>
@@ -300,7 +300,7 @@
               <w:rPr>
                 <w:sz w:val="20"/>
               </w:rPr>
-              <w:t>Strong free cash flow allows aggressive shareholder returns through buybacks and dividends.</w:t>
+              <w:t>Robust cash generation supports dividends and buybacks, indicating financial strength.</w:t>
             </w:r>
           </w:p>
         </w:tc>
@@ -315,7 +315,7 @@
               <w:rPr>
                 <w:sz w:val="20"/>
               </w:rPr>
-              <w:t>**Balance Sheet Strength**</w:t>
+              <w:t>Balance Sheet Strength</w:t>
             </w:r>
           </w:p>
         </w:tc>
@@ -328,7 +328,7 @@
               <w:rPr>
                 <w:sz w:val="20"/>
               </w:rPr>
-              <w:t>Total Assets: $364.98 billion vs Liabilities: $308.03 billion</w:t>
+              <w:t>Current Ratio: 2.1 (vs avg 1.8)</w:t>
             </w:r>
           </w:p>
         </w:tc>
@@ -341,7 +341,7 @@
               <w:rPr>
                 <w:sz w:val="20"/>
               </w:rPr>
-              <w:t>Significant asset base supports resilience, but high liabilities necessitate monitoring.</w:t>
+              <w:t>Superior liquidity position suggests strong short-term financial stability.</w:t>
             </w:r>
           </w:p>
         </w:tc>
@@ -357,7 +357,7 @@
               <w:rPr>
                 <w:sz w:val="20"/>
               </w:rPr>
-              <w:t>**Debt Levels**</w:t>
+              <w:t>Debt Levels</w:t>
             </w:r>
           </w:p>
         </w:tc>
@@ -371,7 +371,7 @@
               <w:rPr>
                 <w:sz w:val="20"/>
               </w:rPr>
-              <w:t>Total Debt: $106.63 billion</w:t>
+              <w:t>Debt-to-Equity: 0.45 (vs avg 0.65)</w:t>
             </w:r>
           </w:p>
         </w:tc>
@@ -385,7 +385,7 @@
               <w:rPr>
                 <w:sz w:val="20"/>
               </w:rPr>
-              <w:t>Manageable debt with a debt-to-equity ratio of 0.45, indicating financial leverage is under control.</w:t>
+              <w:t>Lower leverage compared to industry averages implies prudent capital structure.</w:t>
             </w:r>
           </w:p>
         </w:tc>
@@ -400,7 +400,7 @@
               <w:rPr>
                 <w:sz w:val="20"/>
               </w:rPr>
-              <w:t>**ROE**</w:t>
+              <w:t>Return on Equity (ROE)</w:t>
             </w:r>
           </w:p>
         </w:tc>
@@ -413,7 +413,7 @@
               <w:rPr>
                 <w:sz w:val="20"/>
               </w:rPr>
-              <w:t>15.7% vs industry avg 11.3%</w:t>
+              <w:t>15.7% (vs industry avg 11.3%)</w:t>
             </w:r>
           </w:p>
         </w:tc>
@@ -426,7 +426,7 @@
               <w:rPr>
                 <w:sz w:val="20"/>
               </w:rPr>
-              <w:t>Efficient capital utilization, delivering solid returns over the cost of equity.</w:t>
+              <w:t>High ROE demonstrates effective management and high return to shareholders.</w:t>
             </w:r>
           </w:p>
         </w:tc>
@@ -442,7 +442,7 @@
               <w:rPr>
                 <w:sz w:val="20"/>
               </w:rPr>
-              <w:t>**ROIC**</w:t>
+              <w:t>Return on Invested Capital (ROIC)</w:t>
             </w:r>
           </w:p>
         </w:tc>
@@ -456,7 +456,7 @@
               <w:rPr>
                 <w:sz w:val="20"/>
               </w:rPr>
-              <w:t>14.8% vs WACC 8.5%</w:t>
+              <w:t>14.8% (vs WACC 8.5%)</w:t>
             </w:r>
           </w:p>
         </w:tc>
@@ -470,7 +470,7 @@
               <w:rPr>
                 <w:sz w:val="20"/>
               </w:rPr>
-              <w:t>Reflects excellent investment returns compared to the corporate hurdle rate, showing efficient capital allocation.</w:t>
+              <w:t>Exceptional value creation above the cost of capital signifies strong investment management.</w:t>
             </w:r>
           </w:p>
         </w:tc>
@@ -478,19 +478,18 @@
     </w:tbl>
     <w:p/>
     <w:p>
-      <w:pPr>
-        <w:pStyle w:val="Heading3"/>
-      </w:pPr>
       <w:r>
-        <w:rPr>
-          <w:color w:val="5DADE2"/>
-        </w:rPr>
-        <w:t>Comparative Analysis</w:t>
+        <w:t>#### Detailed Analysis:</w:t>
       </w:r>
     </w:p>
     <w:p>
       <w:r>
-        <w:t>Apple's financial profile demonstrates robust competitive edges across key profitability and balance sheet metrics. The company's return metrics significantly surpass industry averages, emphasizing strong managerial efficiency and strategic acumen. Despite high total liabilities, Apple's liquidity, evidenced by a current ratio of 2.1, ensures operational agility and strategic flexibility.</w:t>
+        <w:t>Apple displays robust financial health with significant cash flows and superior profitability margins. The company's strong balance sheet, aided by a lower-than-average debt-to-equity ratio, provides a buffer against economic fluctuations and supports aggressive investment in innovation and capacity expansion. These factors, combined with management's effective operational execution as evidenced by high ROE and ROIC, underscore the company's competitive position.</w:t>
+      </w:r>
+    </w:p>
+    <w:p>
+      <w:r>
+        <w:t>Comparing these metrics to historical trends, Apple shows consistency in maintaining a strong growth trajectory, facilitated by strategic investments and successful product innovations. Forward estimates suggest continued revenue growth driven by product differentiation and ecosystem expansion.</w:t>
       </w:r>
     </w:p>
     <w:p>
@@ -512,7 +511,7 @@
         <w:rPr>
           <w:color w:val="5DADE2"/>
         </w:rPr>
-        <w:t>Recent High-Impact News on Apple Inc. (AAPL)</w:t>
+        <w:t>News Headlines</w:t>
       </w:r>
     </w:p>
     <w:p>
@@ -521,7 +520,93 @@
         <w:ind w:left="360"/>
       </w:pPr>
       <w:r>
-        <w:t>**Jefferies Downgrade on iPhone Optimism**</w:t>
+        <w:t>**Apple Faces 13% Value Loss After Failing To Lift iPhone Prices**</w:t>
+      </w:r>
+    </w:p>
+    <w:p>
+      <w:r>
+        <w:t>[Read More](https://finance.yahoo.com/news/aapl-apple-faces-13-value-124732787.html)</w:t>
+      </w:r>
+    </w:p>
+    <w:p>
+      <w:pPr>
+        <w:pStyle w:val="ListNumber"/>
+        <w:ind w:left="360"/>
+      </w:pPr>
+      <w:r>
+        <w:t>**Jefferies Downgrades Apple to 'Underperform' Citing Foldable iPhone Risks**</w:t>
+      </w:r>
+    </w:p>
+    <w:p>
+      <w:r>
+        <w:t>[Read More](https://finance.yahoo.com/news/aapl-jefferies-downgrades-apple-underperform-191710055.html)</w:t>
+      </w:r>
+    </w:p>
+    <w:p>
+      <w:pPr>
+        <w:pStyle w:val="ListNumber"/>
+        <w:ind w:left="360"/>
+      </w:pPr>
+      <w:r>
+        <w:t>**Apple (AAPL) Stock Price Prediction and Forecast 2025-2030**</w:t>
+      </w:r>
+    </w:p>
+    <w:p>
+      <w:r>
+        <w:t>[Read More](https://247wallst.com/forecasts/2025/10/07/apple-inc-aapl-price-prediction-and-forecast-2025-2030/)</w:t>
+      </w:r>
+    </w:p>
+    <w:p>
+      <w:pPr>
+        <w:pStyle w:val="ListNumber"/>
+        <w:ind w:left="360"/>
+      </w:pPr>
+      <w:r>
+        <w:t>**Apple (AAPL) May Be Preparing for a Major Shakeup of Its Leadership Team**</w:t>
+      </w:r>
+    </w:p>
+    <w:p>
+      <w:r>
+        <w:t>[Read More](https://www.tipranks.com/news/apple-aapl-may-be-preparing-for-a-major-shakeup-of-its-leadership-team)</w:t>
+      </w:r>
+    </w:p>
+    <w:p>
+      <w:pPr>
+        <w:pStyle w:val="ListNumber"/>
+        <w:ind w:left="360"/>
+      </w:pPr>
+      <w:r>
+        <w:t>**JPMorgan Stays Bullish on Apple (AAPL) with Stable iPhone 17 Lead Times**</w:t>
+      </w:r>
+    </w:p>
+    <w:p>
+      <w:r>
+        <w:t>[Read More](https://finance.yahoo.com/news/jpmorgan-stays-bullish-apple-aapl-100455944.html)</w:t>
+      </w:r>
+    </w:p>
+    <w:p>
+      <w:pPr>
+        <w:pStyle w:val="ListNumber"/>
+        <w:ind w:left="360"/>
+      </w:pPr>
+      <w:r>
+        <w:t>**Apple Stock (AAPL) Closes Lower Amid Cyber Crime Probe Over Siri Recordings**</w:t>
+      </w:r>
+    </w:p>
+    <w:p>
+      <w:r>
+        <w:t>[Read More](https://www.tipranks.com/news/apple-stock-aapl-slumps-as-it-faces-cyber-crime-probe-over-siri-recordings)</w:t>
+      </w:r>
+    </w:p>
+    <w:p>
+      <w:pPr>
+        <w:pStyle w:val="Heading3"/>
+      </w:pPr>
+      <w:r>
+        <w:rPr>
+          <w:color w:val="5DADE2"/>
+        </w:rPr>
+        <w:t>Impact Analysis</w:t>
       </w:r>
     </w:p>
     <w:p>
@@ -530,7 +615,7 @@
         <w:ind w:left="360"/>
       </w:pPr>
       <w:r>
-        <w:t>**URL**: [Jefferies Downgrade](https://www.newsbreak.com/stocktwits-303303202/4271280229121-jefferies-downgrades-apple-over-inflated-iphone-optimism)</w:t>
+        <w:t>**Apple Faces 13% Value Loss**: The negative sentiment here could generate overreaction but the inherent value and strong ecosystem may mitigate long-term impacts.</w:t>
       </w:r>
     </w:p>
     <w:p>
@@ -539,7 +624,7 @@
         <w:ind w:left="360"/>
       </w:pPr>
       <w:r>
-        <w:t>**Impact Analysis**: -3.5% to -5.2% over 2-4 weeks, indicating market skepticism around growth sustainability.</w:t>
+        <w:t>**Jefferies Downgrade**: Cited concerns pose a short-term drag on sentiment but may align with traders waiting for clarity on product innovation.</w:t>
       </w:r>
     </w:p>
     <w:p>
@@ -548,7 +633,18 @@
         <w:ind w:left="360"/>
       </w:pPr>
       <w:r>
-        <w:t>**Sentiment Score**: 🔴 Bearish - 75%</w:t>
+        <w:t>**JPMorgan Positive**: A stable outlook from JPMorgan supports a counterbalance to negative short-term headwinds, reinforcing long-term confidence.</w:t>
+      </w:r>
+    </w:p>
+    <w:p>
+      <w:pPr>
+        <w:pStyle w:val="Heading3"/>
+      </w:pPr>
+      <w:r>
+        <w:rPr>
+          <w:color w:val="5DADE2"/>
+        </w:rPr>
+        <w:t>Sentiment Score</w:t>
       </w:r>
     </w:p>
     <w:p>
@@ -557,16 +653,7 @@
         <w:ind w:left="360"/>
       </w:pPr>
       <w:r>
-        <w:t>**Market Reaction**: Past downgrades suggest potential for short-lived negative sentiment but historically minimal long-term impact on AAPL's trajectory.</w:t>
-      </w:r>
-    </w:p>
-    <w:p>
-      <w:pPr>
-        <w:pStyle w:val="ListNumber"/>
-        <w:ind w:left="360"/>
-      </w:pPr>
-      <w:r>
-        <w:t>**Criminal Investigation in France**</w:t>
+        <w:t>**Bullish Influences**: 60%</w:t>
       </w:r>
     </w:p>
     <w:p>
@@ -575,79 +662,23 @@
         <w:ind w:left="360"/>
       </w:pPr>
       <w:r>
-        <w:t>**URL**: [France Investigation](https://www.benzinga.com/markets/tech/25/10/48059887/apples-siri-under-criminal-investigation-in-france-after-human-rights-group-alleges-privacy-violations)</w:t>
+        <w:t>**Neutral/Bearish Influences**: 40%</w:t>
       </w:r>
     </w:p>
     <w:p>
       <w:pPr>
-        <w:pStyle w:val="ListBullet"/>
-        <w:ind w:left="360"/>
+        <w:pStyle w:val="Heading3"/>
       </w:pPr>
       <w:r>
-        <w:t>**Impact Analysis**: Possible downside pressure of up to 2%, contingent on further developments.</w:t>
+        <w:rPr>
+          <w:color w:val="5DADE2"/>
+        </w:rPr>
+        <w:t>Market Reaction Analysis</w:t>
       </w:r>
     </w:p>
     <w:p>
-      <w:pPr>
-        <w:pStyle w:val="ListBullet"/>
-        <w:ind w:left="360"/>
-      </w:pPr>
       <w:r>
-        <w:t>**Sentiment Score**: 🔴 Bearish - 65%</w:t>
-      </w:r>
-    </w:p>
-    <w:p>
-      <w:pPr>
-        <w:pStyle w:val="ListBullet"/>
-        <w:ind w:left="360"/>
-      </w:pPr>
-      <w:r>
-        <w:t>**Market Reaction**: Potential for ongoing headline risk, with limited immediate stock impact unless legal ramifications materialize.</w:t>
-      </w:r>
-    </w:p>
-    <w:p>
-      <w:pPr>
-        <w:pStyle w:val="ListNumber"/>
-        <w:ind w:left="360"/>
-      </w:pPr>
-      <w:r>
-        <w:t>**Morgan Stanley Raises Target**</w:t>
-      </w:r>
-    </w:p>
-    <w:p>
-      <w:pPr>
-        <w:pStyle w:val="ListBullet"/>
-        <w:ind w:left="360"/>
-      </w:pPr>
-      <w:r>
-        <w:t>**URL**: [Morgan Stanley Target](https://berawangnews.com/forget-the-iphone-17-iphone-18-demand-prompts-morgan-stanley-to-hike-aapl-target-to-298-appleinsider-2/)</w:t>
-      </w:r>
-    </w:p>
-    <w:p>
-      <w:pPr>
-        <w:pStyle w:val="ListBullet"/>
-        <w:ind w:left="360"/>
-      </w:pPr>
-      <w:r>
-        <w:t>**Impact Analysis**: +2.5% short term, supported by strong iPhone 18 pre-sale demand.</w:t>
-      </w:r>
-    </w:p>
-    <w:p>
-      <w:pPr>
-        <w:pStyle w:val="ListBullet"/>
-        <w:ind w:left="360"/>
-      </w:pPr>
-      <w:r>
-        <w:t>**Sentiment Score**: 🟢 Bullish - 70%</w:t>
-      </w:r>
-    </w:p>
-    <w:p>
-      <w:pPr>
-        <w:pStyle w:val="ListBullet"/>
-        <w:ind w:left="360"/>
-      </w:pPr>
-      <w:r>
-        <w:t>**Market Reaction**: Aligns with upcoming earnings optimism, reinforcing bullish sentiment.</w:t>
+        <w:t>Market reaction has been mixed, with short-term volatility influenced by competitive pressures and innovation risks. However, strong institutional support and positive cash flow expectations have bolstered confidence.</w:t>
       </w:r>
     </w:p>
     <w:p>
@@ -663,7 +694,7 @@
     </w:p>
     <w:p>
       <w:r>
-        <w:t>Despite some negative news, sentiment around AAPL remains moderately positive, buoyed by product demand and exceeding expectations on product innovation. Investors should remain cautious of potential volatility related to legal proceedings and broader market conditions.</w:t>
+        <w:t>Despite temporary setbacks and product challenges, long-term sentiment concerning Apple's steady cash flows and robust financial management remains positive, suggesting temporary volatility is more noise than trend.</w:t>
       </w:r>
     </w:p>
     <w:p>
@@ -685,7 +716,7 @@
         <w:rPr>
           <w:color w:val="5DADE2"/>
         </w:rPr>
-        <w:t>Technical Indicators Table</w:t>
+        <w:t>Technical Indicators</w:t>
       </w:r>
     </w:p>
     <w:tbl>
@@ -789,7 +820,7 @@
               <w:rPr>
                 <w:sz w:val="20"/>
               </w:rPr>
-              <w:t>**SMA 20 (Short-term)**</w:t>
+              <w:t>SMA 20</w:t>
             </w:r>
           </w:p>
         </w:tc>
@@ -802,7 +833,7 @@
               <w:rPr>
                 <w:sz w:val="20"/>
               </w:rPr>
-              <w:t>$249.37</w:t>
+              <w:t>$250.57</w:t>
             </w:r>
           </w:p>
         </w:tc>
@@ -829,7 +860,7 @@
               <w:rPr>
                 <w:sz w:val="20"/>
               </w:rPr>
-              <w:t>Current price above SMA suggests positive momentum.</w:t>
+              <w:t>Short-term bullish trend supported by price trading above the average.</w:t>
             </w:r>
           </w:p>
         </w:tc>
@@ -845,7 +876,7 @@
               <w:rPr>
                 <w:sz w:val="20"/>
               </w:rPr>
-              <w:t>**SMA 50 (Medium-term)**</w:t>
+              <w:t>SMA 50</w:t>
             </w:r>
           </w:p>
         </w:tc>
@@ -859,7 +890,7 @@
               <w:rPr>
                 <w:sz w:val="20"/>
               </w:rPr>
-              <w:t>$235.33</w:t>
+              <w:t>$236.23</w:t>
             </w:r>
           </w:p>
         </w:tc>
@@ -888,7 +919,7 @@
               <w:rPr>
                 <w:sz w:val="20"/>
               </w:rPr>
-              <w:t>Reinforces sustained upward trend.</w:t>
+              <w:t>Sustained medium-term upward momentum indicates supportive price action.</w:t>
             </w:r>
           </w:p>
         </w:tc>
@@ -903,7 +934,7 @@
               <w:rPr>
                 <w:sz w:val="20"/>
               </w:rPr>
-              <w:t>**Resistance 20D High**</w:t>
+              <w:t>RSI</w:t>
             </w:r>
           </w:p>
         </w:tc>
@@ -916,7 +947,7 @@
               <w:rPr>
                 <w:sz w:val="20"/>
               </w:rPr>
-              <w:t>$259.24</w:t>
+              <w:t>63.3</w:t>
             </w:r>
           </w:p>
         </w:tc>
@@ -943,7 +974,7 @@
               <w:rPr>
                 <w:sz w:val="20"/>
               </w:rPr>
-              <w:t>Breakout above could signal strong bullish continuation.</w:t>
+              <w:t>Approaching overbought levels; cautious moderation is advised.</w:t>
             </w:r>
           </w:p>
         </w:tc>
@@ -959,7 +990,7 @@
               <w:rPr>
                 <w:sz w:val="20"/>
               </w:rPr>
-              <w:t>**Support 20D Low**</w:t>
+              <w:t>MACD</w:t>
             </w:r>
           </w:p>
         </w:tc>
@@ -973,7 +1004,121 @@
               <w:rPr>
                 <w:sz w:val="20"/>
               </w:rPr>
-              <w:t>$226.65</w:t>
+              <w:t>Positive (6.29)</w:t>
+            </w:r>
+          </w:p>
+        </w:tc>
+        <w:tc>
+          <w:tcPr>
+            <w:tcW w:type="dxa" w:w="2520"/>
+            <w:shd w:fill="F0F8FF"/>
+          </w:tcPr>
+          <w:p>
+            <w:r>
+              <w:rPr>
+                <w:color w:val="27AE60"/>
+                <w:sz w:val="20"/>
+              </w:rPr>
+              <w:t>🟢 Good</w:t>
+            </w:r>
+          </w:p>
+        </w:tc>
+        <w:tc>
+          <w:tcPr>
+            <w:tcW w:type="dxa" w:w="2520"/>
+            <w:shd w:fill="F0F8FF"/>
+          </w:tcPr>
+          <w:p>
+            <w:r>
+              <w:rPr>
+                <w:sz w:val="20"/>
+              </w:rPr>
+              <w:t>Indicates ongoing bullish strength but close monitoring is essential.</w:t>
+            </w:r>
+          </w:p>
+        </w:tc>
+      </w:tr>
+      <w:tr>
+        <w:tc>
+          <w:tcPr>
+            <w:tcW w:type="dxa" w:w="2520"/>
+          </w:tcPr>
+          <w:p>
+            <w:r>
+              <w:rPr>
+                <w:sz w:val="20"/>
+              </w:rPr>
+              <w:t>Bollinger Bands (Upper)</w:t>
+            </w:r>
+          </w:p>
+        </w:tc>
+        <w:tc>
+          <w:tcPr>
+            <w:tcW w:type="dxa" w:w="2520"/>
+          </w:tcPr>
+          <w:p>
+            <w:r>
+              <w:rPr>
+                <w:sz w:val="20"/>
+              </w:rPr>
+              <w:t>$267.40</w:t>
+            </w:r>
+          </w:p>
+        </w:tc>
+        <w:tc>
+          <w:tcPr>
+            <w:tcW w:type="dxa" w:w="2520"/>
+          </w:tcPr>
+          <w:p>
+            <w:r>
+              <w:rPr>
+                <w:color w:val="F1C40F"/>
+                <w:sz w:val="20"/>
+              </w:rPr>
+              <w:t>🟡 Neutral</w:t>
+            </w:r>
+          </w:p>
+        </w:tc>
+        <w:tc>
+          <w:tcPr>
+            <w:tcW w:type="dxa" w:w="2520"/>
+          </w:tcPr>
+          <w:p>
+            <w:r>
+              <w:rPr>
+                <w:sz w:val="20"/>
+              </w:rPr>
+              <w:t>Current price nearing the upper band, a sign of approaching overbought.</w:t>
+            </w:r>
+          </w:p>
+        </w:tc>
+      </w:tr>
+      <w:tr>
+        <w:tc>
+          <w:tcPr>
+            <w:tcW w:type="dxa" w:w="2520"/>
+            <w:shd w:fill="F0F8FF"/>
+          </w:tcPr>
+          <w:p>
+            <w:r>
+              <w:rPr>
+                <w:sz w:val="20"/>
+              </w:rPr>
+              <w:t>Volume</w:t>
+            </w:r>
+          </w:p>
+        </w:tc>
+        <w:tc>
+          <w:tcPr>
+            <w:tcW w:type="dxa" w:w="2520"/>
+            <w:shd w:fill="F0F8FF"/>
+          </w:tcPr>
+          <w:p>
+            <w:r>
+              <w:rPr>
+                <w:sz w:val="20"/>
+              </w:rPr>
+              <w:t>Moderate</w:t>
             </w:r>
           </w:p>
         </w:tc>
@@ -1002,7 +1147,7 @@
               <w:rPr>
                 <w:sz w:val="20"/>
               </w:rPr>
-              <w:t>Acts as critical downside protection level.</w:t>
+              <w:t>Consistent with average volume, reinforcing existing trend dynamics.</w:t>
             </w:r>
           </w:p>
         </w:tc>
@@ -1017,7 +1162,7 @@
               <w:rPr>
                 <w:sz w:val="20"/>
               </w:rPr>
-              <w:t>**RSI**</w:t>
+              <w:t>ATR</w:t>
             </w:r>
           </w:p>
         </w:tc>
@@ -1030,7 +1175,7 @@
               <w:rPr>
                 <w:sz w:val="20"/>
               </w:rPr>
-              <w:t>78.3</w:t>
+              <w:t>4.35</w:t>
             </w:r>
           </w:p>
         </w:tc>
@@ -1057,7 +1202,7 @@
               <w:rPr>
                 <w:sz w:val="20"/>
               </w:rPr>
-              <w:t>Overbought conditions highlight a potential pullback risk.</w:t>
+              <w:t>High ATR denotes increased volatility, suggesting more pronounced moves.</w:t>
             </w:r>
           </w:p>
         </w:tc>
@@ -1073,7 +1218,7 @@
               <w:rPr>
                 <w:sz w:val="20"/>
               </w:rPr>
-              <w:t>**ATR**</w:t>
+              <w:t>Support/Resistance</w:t>
             </w:r>
           </w:p>
         </w:tc>
@@ -1087,7 +1232,7 @@
               <w:rPr>
                 <w:sz w:val="20"/>
               </w:rPr>
-              <w:t>$4.60</w:t>
+              <w:t>$229.02/$259.24</w:t>
             </w:r>
           </w:p>
         </w:tc>
@@ -1116,121 +1261,7 @@
               <w:rPr>
                 <w:sz w:val="20"/>
               </w:rPr>
-              <w:t>Moderate volatility, crucial for position sizing and risk management.</w:t>
-            </w:r>
-          </w:p>
-        </w:tc>
-      </w:tr>
-      <w:tr>
-        <w:tc>
-          <w:tcPr>
-            <w:tcW w:type="dxa" w:w="2520"/>
-          </w:tcPr>
-          <w:p>
-            <w:r>
-              <w:rPr>
-                <w:sz w:val="20"/>
-              </w:rPr>
-              <w:t>**Volatility (Annualized)**</w:t>
-            </w:r>
-          </w:p>
-        </w:tc>
-        <w:tc>
-          <w:tcPr>
-            <w:tcW w:type="dxa" w:w="2520"/>
-          </w:tcPr>
-          <w:p>
-            <w:r>
-              <w:rPr>
-                <w:sz w:val="20"/>
-              </w:rPr>
-              <w:t>21.07%</w:t>
-            </w:r>
-          </w:p>
-        </w:tc>
-        <w:tc>
-          <w:tcPr>
-            <w:tcW w:type="dxa" w:w="2520"/>
-          </w:tcPr>
-          <w:p>
-            <w:r>
-              <w:rPr>
-                <w:color w:val="27AE60"/>
-                <w:sz w:val="20"/>
-              </w:rPr>
-              <w:t>🟢 Good</w:t>
-            </w:r>
-          </w:p>
-        </w:tc>
-        <w:tc>
-          <w:tcPr>
-            <w:tcW w:type="dxa" w:w="2520"/>
-          </w:tcPr>
-          <w:p>
-            <w:r>
-              <w:rPr>
-                <w:sz w:val="20"/>
-              </w:rPr>
-              <w:t>Reasonable level for large-cap tech, implies manageable market risk.</w:t>
-            </w:r>
-          </w:p>
-        </w:tc>
-      </w:tr>
-      <w:tr>
-        <w:tc>
-          <w:tcPr>
-            <w:tcW w:type="dxa" w:w="2520"/>
-            <w:shd w:fill="F0F8FF"/>
-          </w:tcPr>
-          <w:p>
-            <w:r>
-              <w:rPr>
-                <w:sz w:val="20"/>
-              </w:rPr>
-              <w:t>**VaR 95%**</w:t>
-            </w:r>
-          </w:p>
-        </w:tc>
-        <w:tc>
-          <w:tcPr>
-            <w:tcW w:type="dxa" w:w="2520"/>
-            <w:shd w:fill="F0F8FF"/>
-          </w:tcPr>
-          <w:p>
-            <w:r>
-              <w:rPr>
-                <w:sz w:val="20"/>
-              </w:rPr>
-              <w:t>-2.45%</w:t>
-            </w:r>
-          </w:p>
-        </w:tc>
-        <w:tc>
-          <w:tcPr>
-            <w:tcW w:type="dxa" w:w="2520"/>
-            <w:shd w:fill="F0F8FF"/>
-          </w:tcPr>
-          <w:p>
-            <w:r>
-              <w:rPr>
-                <w:color w:val="F1C40F"/>
-                <w:sz w:val="20"/>
-              </w:rPr>
-              <w:t>🟡 Neutral</w:t>
-            </w:r>
-          </w:p>
-        </w:tc>
-        <w:tc>
-          <w:tcPr>
-            <w:tcW w:type="dxa" w:w="2520"/>
-            <w:shd w:fill="F0F8FF"/>
-          </w:tcPr>
-          <w:p>
-            <w:r>
-              <w:rPr>
-                <w:sz w:val="20"/>
-              </w:rPr>
-              <w:t>Indicates potential downside risk in the short term.</w:t>
+              <w:t>Validates current price being bounded within a strong range.</w:t>
             </w:r>
           </w:p>
         </w:tc>
@@ -1245,25 +1276,22 @@
         <w:rPr>
           <w:color w:val="5DADE2"/>
         </w:rPr>
-        <w:t>Technical Chart and Interpretation</w:t>
+        <w:t>Comprehensive Visualization Dashboard</w:t>
       </w:r>
     </w:p>
     <w:p>
-      <w:pPr>
-        <w:pStyle w:val="ListBullet"/>
-        <w:ind w:left="360"/>
-      </w:pPr>
       <w:r>
-        <w:t>**Chart Visualization** (not displayed in plain text but represented as multiple visual panels illustrating SMA, MACD, RSI, and Bollinger Bands).</w:t>
+        <w:t>*(Chart would be displayed here)*</w:t>
       </w:r>
     </w:p>
     <w:p>
-      <w:pPr>
-        <w:pStyle w:val="ListBullet"/>
-        <w:ind w:left="360"/>
-      </w:pPr>
       <w:r>
-        <w:t>**Interpretation**: The technical setup for AAPL presents an overall bullish outlook, confirmed by price levels comfortably above key moving averages. However, the high RSI suggests caution with potential for near-term correction, leading traders to consider strategic entry on pullbacks.</w:t>
+        <w:t>#### Chart Interpretation</w:t>
+      </w:r>
+    </w:p>
+    <w:p>
+      <w:r>
+        <w:t>The charts reveal a strong bullish sentiment with Apple’s price trading above both its 20-day and 50-day moving averages, while RSI indicates market attention is required with levels nearing overbought conditions. The MACD presents a positive backdrop for continued price strength albeit with cautions of potential corrections.</w:t>
       </w:r>
     </w:p>
     <w:p>
@@ -1278,30 +1306,37 @@
       </w:r>
     </w:p>
     <w:p>
-      <w:pPr>
-        <w:pStyle w:val="ListNumber"/>
-        <w:ind w:left="360"/>
-      </w:pPr>
       <w:r>
-        <w:t>**GARCH Volatility Forecast**: 23% - Predicts a stable volatility environment; aligns with manageable VaR levels.</w:t>
+        <w:t>Extending beyond simple chart interpretations, incorporating GARCH forecasts and factor analysis reveals expected volatility aligning with current ATR, supporting the attention to risk management strategies.</w:t>
       </w:r>
     </w:p>
     <w:p>
       <w:pPr>
-        <w:pStyle w:val="ListNumber"/>
-        <w:ind w:left="360"/>
+        <w:pStyle w:val="Heading3"/>
       </w:pPr>
       <w:r>
-        <w:t>**Kelly Criterion**: Suggests position sizing of 12% based on expected return and risk metrics.</w:t>
+        <w:rPr>
+          <w:color w:val="5DADE2"/>
+        </w:rPr>
+        <w:t>Optimization Results from Mathematical Models</w:t>
       </w:r>
     </w:p>
     <w:p>
       <w:pPr>
-        <w:pStyle w:val="ListNumber"/>
+        <w:pStyle w:val="ListBullet"/>
         <w:ind w:left="360"/>
       </w:pPr>
       <w:r>
-        <w:t>**VaR &amp; CVaR**: VaR at -2.45% reflects market risk tolerance; CVaR at -3.40% suggests scenarios exceeding VaR are less frequent but impactful.</w:t>
+        <w:t>**Kelly Criterion** suggests a 12% position based on risk-adjusted performance.</w:t>
+      </w:r>
+    </w:p>
+    <w:p>
+      <w:pPr>
+        <w:pStyle w:val="ListBullet"/>
+        <w:ind w:left="360"/>
+      </w:pPr>
+      <w:r>
+        <w:t>**VaR** at 2.24% and **CVaR** at 3.12% are conducive for positioning consideration under volatile conditions.</w:t>
       </w:r>
     </w:p>
     <w:p>
@@ -1477,7 +1512,7 @@
               <w:rPr>
                 <w:sz w:val="20"/>
               </w:rPr>
-              <w:t>15% Year-over-Year</w:t>
+              <w:t>5% YOY</w:t>
             </w:r>
           </w:p>
         </w:tc>
@@ -1490,7 +1525,7 @@
               <w:rPr>
                 <w:sz w:val="20"/>
               </w:rPr>
-              <w:t>Driven by diversification into services and renewed iPhone demand.</w:t>
+              <w:t>Continued ecosystem expansion and services growth scaling revenues.</w:t>
             </w:r>
           </w:p>
         </w:tc>
@@ -1520,7 +1555,7 @@
               <w:rPr>
                 <w:sz w:val="20"/>
               </w:rPr>
-              <w:t>+150bps</w:t>
+              <w:t>+200bps</w:t>
             </w:r>
           </w:p>
         </w:tc>
@@ -1534,7 +1569,7 @@
               <w:rPr>
                 <w:sz w:val="20"/>
               </w:rPr>
-              <w:t>Efficiency in new production processes and cost reductions in supply chain.</w:t>
+              <w:t>Cost efficiencies and premium pricing realization.</w:t>
             </w:r>
           </w:p>
         </w:tc>
@@ -1549,7 +1584,7 @@
               <w:rPr>
                 <w:sz w:val="20"/>
               </w:rPr>
-              <w:t>Price Target</w:t>
+              <w:t>Market Share Gain</w:t>
             </w:r>
           </w:p>
         </w:tc>
@@ -1562,7 +1597,7 @@
               <w:rPr>
                 <w:sz w:val="20"/>
               </w:rPr>
-              <w:t>$298</w:t>
+              <w:t>+2%</w:t>
             </w:r>
           </w:p>
         </w:tc>
@@ -1575,7 +1610,92 @@
               <w:rPr>
                 <w:sz w:val="20"/>
               </w:rPr>
-              <w:t>Based on 25x forward P/E given anticipated growth and sector premium.</w:t>
+              <w:t>Leveraging overhauls in product portfolios and services.</w:t>
+            </w:r>
+          </w:p>
+        </w:tc>
+      </w:tr>
+      <w:tr>
+        <w:tc>
+          <w:tcPr>
+            <w:tcW w:type="dxa" w:w="3360"/>
+            <w:shd w:fill="F0F8FF"/>
+          </w:tcPr>
+          <w:p>
+            <w:r>
+              <w:rPr>
+                <w:sz w:val="20"/>
+              </w:rPr>
+              <w:t>Price Target</w:t>
+            </w:r>
+          </w:p>
+        </w:tc>
+        <w:tc>
+          <w:tcPr>
+            <w:tcW w:type="dxa" w:w="3360"/>
+            <w:shd w:fill="F0F8FF"/>
+          </w:tcPr>
+          <w:p>
+            <w:r>
+              <w:rPr>
+                <w:sz w:val="20"/>
+              </w:rPr>
+              <w:t>$280 (DCF Valuation)</w:t>
+            </w:r>
+          </w:p>
+        </w:tc>
+        <w:tc>
+          <w:tcPr>
+            <w:tcW w:type="dxa" w:w="3360"/>
+            <w:shd w:fill="F0F8FF"/>
+          </w:tcPr>
+          <w:p>
+            <w:r>
+              <w:rPr>
+                <w:sz w:val="20"/>
+              </w:rPr>
+              <w:t>Based on growth assumptions on core revenue drivers.</w:t>
+            </w:r>
+          </w:p>
+        </w:tc>
+      </w:tr>
+      <w:tr>
+        <w:tc>
+          <w:tcPr>
+            <w:tcW w:type="dxa" w:w="3360"/>
+          </w:tcPr>
+          <w:p>
+            <w:r>
+              <w:rPr>
+                <w:sz w:val="20"/>
+              </w:rPr>
+              <w:t>Probability Assessment</w:t>
+            </w:r>
+          </w:p>
+        </w:tc>
+        <w:tc>
+          <w:tcPr>
+            <w:tcW w:type="dxa" w:w="3360"/>
+          </w:tcPr>
+          <w:p>
+            <w:r>
+              <w:rPr>
+                <w:sz w:val="20"/>
+              </w:rPr>
+              <w:t>60%</w:t>
+            </w:r>
+          </w:p>
+        </w:tc>
+        <w:tc>
+          <w:tcPr>
+            <w:tcW w:type="dxa" w:w="3360"/>
+          </w:tcPr>
+          <w:p>
+            <w:r>
+              <w:rPr>
+                <w:sz w:val="20"/>
+              </w:rPr>
+              <w:t>Proven history of successful adaptation and innovation.</w:t>
             </w:r>
           </w:p>
         </w:tc>
@@ -1619,48 +1739,7 @@
               <w:rPr>
                 <w:sz w:val="20"/>
               </w:rPr>
-              <w:t>Supported by combined effects of revenue growth and share buybacks.</w:t>
-            </w:r>
-          </w:p>
-        </w:tc>
-      </w:tr>
-      <w:tr>
-        <w:tc>
-          <w:tcPr>
-            <w:tcW w:type="dxa" w:w="3360"/>
-          </w:tcPr>
-          <w:p>
-            <w:r>
-              <w:rPr>
-                <w:sz w:val="20"/>
-              </w:rPr>
-              <w:t>Probability</w:t>
-            </w:r>
-          </w:p>
-        </w:tc>
-        <w:tc>
-          <w:tcPr>
-            <w:tcW w:type="dxa" w:w="3360"/>
-          </w:tcPr>
-          <w:p>
-            <w:r>
-              <w:rPr>
-                <w:sz w:val="20"/>
-              </w:rPr>
-              <w:t>65%</w:t>
-            </w:r>
-          </w:p>
-        </w:tc>
-        <w:tc>
-          <w:tcPr>
-            <w:tcW w:type="dxa" w:w="3360"/>
-          </w:tcPr>
-          <w:p>
-            <w:r>
-              <w:rPr>
-                <w:sz w:val="20"/>
-              </w:rPr>
-              <w:t>High due to robust historical financial performance and market positioning.</w:t>
+              <w:t>Price action driven by both organic and strategic acquisitions growth initiatives.</w:t>
             </w:r>
           </w:p>
         </w:tc>
@@ -1759,7 +1838,7 @@
               <w:rPr>
                 <w:sz w:val="20"/>
               </w:rPr>
-              <w:t>Market Saturation</w:t>
+              <w:t>Revenue Risks</w:t>
             </w:r>
           </w:p>
         </w:tc>
@@ -1772,7 +1851,7 @@
               <w:rPr>
                 <w:sz w:val="20"/>
               </w:rPr>
-              <w:t>-8% Revenue Growth</w:t>
+              <w:t>-7%</w:t>
             </w:r>
           </w:p>
         </w:tc>
@@ -1785,7 +1864,7 @@
               <w:rPr>
                 <w:sz w:val="20"/>
               </w:rPr>
-              <w:t>Increasingly competitive smartphone market; mitigated by expansion into services.</w:t>
+              <w:t>Saturated markets, dependency on devices highlighted additional avenues needed.</w:t>
             </w:r>
           </w:p>
         </w:tc>
@@ -1801,7 +1880,7 @@
               <w:rPr>
                 <w:sz w:val="20"/>
               </w:rPr>
-              <w:t>Legal Risks</w:t>
+              <w:t>Margin Compression</w:t>
             </w:r>
           </w:p>
         </w:tc>
@@ -1815,7 +1894,7 @@
               <w:rPr>
                 <w:sz w:val="20"/>
               </w:rPr>
-              <w:t>-5% Market Value</w:t>
+              <w:t>-150bps</w:t>
             </w:r>
           </w:p>
         </w:tc>
@@ -1829,7 +1908,7 @@
               <w:rPr>
                 <w:sz w:val="20"/>
               </w:rPr>
-              <w:t>Ongoing investigations could depress market sentiment despite low historical impact.</w:t>
+              <w:t>Rising component costs needing offset by productivity gains.</w:t>
             </w:r>
           </w:p>
         </w:tc>
@@ -1844,7 +1923,7 @@
               <w:rPr>
                 <w:sz w:val="20"/>
               </w:rPr>
-              <w:t>Macro Risks</w:t>
+              <w:t>Competitive Pressure</w:t>
             </w:r>
           </w:p>
         </w:tc>
@@ -1857,7 +1936,7 @@
               <w:rPr>
                 <w:sz w:val="20"/>
               </w:rPr>
-              <w:t>-10% Share Price</w:t>
+              <w:t>Increased R&amp;D Spend</w:t>
             </w:r>
           </w:p>
         </w:tc>
@@ -1870,7 +1949,7 @@
               <w:rPr>
                 <w:sz w:val="20"/>
               </w:rPr>
-              <w:t>Production cost sensitivity to inflationary pressures; risk management via hedging.</w:t>
+              <w:t>Intense competition necessitates greater innovation expenses.</w:t>
             </w:r>
           </w:p>
         </w:tc>
@@ -1886,7 +1965,7 @@
               <w:rPr>
                 <w:sz w:val="20"/>
               </w:rPr>
-              <w:t>Downside Price Target</w:t>
+              <w:t>Macro Risks</w:t>
             </w:r>
           </w:p>
         </w:tc>
@@ -1900,7 +1979,7 @@
               <w:rPr>
                 <w:sz w:val="20"/>
               </w:rPr>
-              <w:t>$220</w:t>
+              <w:t>Global Economic Slowdown</w:t>
             </w:r>
           </w:p>
         </w:tc>
@@ -1914,7 +1993,7 @@
               <w:rPr>
                 <w:sz w:val="20"/>
               </w:rPr>
-              <w:t>Based on worst-case scenario financial multiple contraction.</w:t>
+              <w:t>Slowing economies could directly affect consumer tech spending.</w:t>
             </w:r>
           </w:p>
         </w:tc>
@@ -1929,7 +2008,7 @@
               <w:rPr>
                 <w:sz w:val="20"/>
               </w:rPr>
-              <w:t>Probability</w:t>
+              <w:t>Downside Price Target</w:t>
             </w:r>
           </w:p>
         </w:tc>
@@ -1942,7 +2021,7 @@
               <w:rPr>
                 <w:sz w:val="20"/>
               </w:rPr>
-              <w:t>35%</w:t>
+              <w:t>$220</w:t>
             </w:r>
           </w:p>
         </w:tc>
@@ -1955,7 +2034,51 @@
               <w:rPr>
                 <w:sz w:val="20"/>
               </w:rPr>
-              <w:t>Medium confidence, noting market resilience and tech demand cyclicality.</w:t>
+              <w:t>Initiated by margin pressures and constrained revenue gains.</w:t>
+            </w:r>
+          </w:p>
+        </w:tc>
+      </w:tr>
+      <w:tr>
+        <w:tc>
+          <w:tcPr>
+            <w:tcW w:type="dxa" w:w="3360"/>
+            <w:shd w:fill="F0F8FF"/>
+          </w:tcPr>
+          <w:p>
+            <w:r>
+              <w:rPr>
+                <w:sz w:val="20"/>
+              </w:rPr>
+              <w:t>Probability Assessment</w:t>
+            </w:r>
+          </w:p>
+        </w:tc>
+        <w:tc>
+          <w:tcPr>
+            <w:tcW w:type="dxa" w:w="3360"/>
+            <w:shd w:fill="F0F8FF"/>
+          </w:tcPr>
+          <w:p>
+            <w:r>
+              <w:rPr>
+                <w:sz w:val="20"/>
+              </w:rPr>
+              <w:t>40%</w:t>
+            </w:r>
+          </w:p>
+        </w:tc>
+        <w:tc>
+          <w:tcPr>
+            <w:tcW w:type="dxa" w:w="3360"/>
+            <w:shd w:fill="F0F8FF"/>
+          </w:tcPr>
+          <w:p>
+            <w:r>
+              <w:rPr>
+                <w:sz w:val="20"/>
+              </w:rPr>
+              <w:t>Strong cash positions and brand loyalty could absorb negative impacts.</w:t>
             </w:r>
           </w:p>
         </w:tc>
@@ -1979,7 +2102,7 @@
         <w:ind w:left="360"/>
       </w:pPr>
       <w:r>
-        <w:t>**Probability-weighted Expected Returns**: 14.5%</w:t>
+        <w:t>**Probability-weighted expected returns**: +4.4%</w:t>
       </w:r>
     </w:p>
     <w:p>
@@ -1988,7 +2111,7 @@
         <w:ind w:left="360"/>
       </w:pPr>
       <w:r>
-        <w:t>**Risk-Reward Ratio**: Risk (sigma, VaR) = -3.2%, Return = +19%, thus Ratio = 6x</w:t>
+        <w:t>**Risk-reward ratio**: 0.75 (Calculated as: Expected Upside/Expected Downside)</w:t>
       </w:r>
     </w:p>
     <w:p>
@@ -2010,7 +2133,7 @@
         <w:rPr>
           <w:color w:val="5DADE2"/>
         </w:rPr>
-        <w:t>STEP 1: Multi-Scenario Optimization Results</w:t>
+        <w:t>STEP 1: Display Optimization Scenarios Table</w:t>
       </w:r>
     </w:p>
     <w:tbl>
@@ -2134,7 +2257,7 @@
               <w:rPr>
                 <w:sz w:val="20"/>
               </w:rPr>
-              <w:t>Risk-Averse Institutional</w:t>
+              <w:t>**Risk-Averse Institutional**</w:t>
             </w:r>
           </w:p>
         </w:tc>
@@ -2160,7 +2283,7 @@
               <w:rPr>
                 <w:sz w:val="20"/>
               </w:rPr>
-              <w:t>10.59%</w:t>
+              <w:t>8.66%</w:t>
             </w:r>
           </w:p>
         </w:tc>
@@ -2202,7 +2325,7 @@
               <w:rPr>
                 <w:sz w:val="20"/>
               </w:rPr>
-              <w:t>Balanced Institutional</w:t>
+              <w:t>**Balanced Institutional**</w:t>
             </w:r>
           </w:p>
         </w:tc>
@@ -2230,7 +2353,7 @@
               <w:rPr>
                 <w:sz w:val="20"/>
               </w:rPr>
-              <w:t>15.88%</w:t>
+              <w:t>12.99%</w:t>
             </w:r>
           </w:p>
         </w:tc>
@@ -2273,7 +2396,7 @@
               <w:rPr>
                 <w:sz w:val="20"/>
               </w:rPr>
-              <w:t>Growth-Oriented</w:t>
+              <w:t>**Growth-Oriented**</w:t>
             </w:r>
           </w:p>
         </w:tc>
@@ -2299,7 +2422,7 @@
               <w:rPr>
                 <w:sz w:val="20"/>
               </w:rPr>
-              <w:t>26.47%</w:t>
+              <w:t>21.65%</w:t>
             </w:r>
           </w:p>
         </w:tc>
@@ -2341,7 +2464,7 @@
               <w:rPr>
                 <w:sz w:val="20"/>
               </w:rPr>
-              <w:t>Volatility-Minimizing</w:t>
+              <w:t>**Volatility-Minimizing**</w:t>
             </w:r>
           </w:p>
         </w:tc>
@@ -2369,7 +2492,7 @@
               <w:rPr>
                 <w:sz w:val="20"/>
               </w:rPr>
-              <w:t>13.23%</w:t>
+              <w:t>10.83%</w:t>
             </w:r>
           </w:p>
         </w:tc>
@@ -2412,7 +2535,7 @@
               <w:rPr>
                 <w:sz w:val="20"/>
               </w:rPr>
-              <w:t>Return-Maximizing</w:t>
+              <w:t>**Return-Maximizing**</w:t>
             </w:r>
           </w:p>
         </w:tc>
@@ -2438,7 +2561,7 @@
               <w:rPr>
                 <w:sz w:val="20"/>
               </w:rPr>
-              <w:t>31.76%</w:t>
+              <w:t>25.98%</w:t>
             </w:r>
           </w:p>
         </w:tc>
@@ -2480,7 +2603,7 @@
               <w:rPr>
                 <w:sz w:val="20"/>
               </w:rPr>
-              <w:t>Sharpe-Optimized</w:t>
+              <w:t>**Sharpe-Optimized**</w:t>
             </w:r>
           </w:p>
         </w:tc>
@@ -2508,7 +2631,7 @@
               <w:rPr>
                 <w:sz w:val="20"/>
               </w:rPr>
-              <w:t>13.23%</w:t>
+              <w:t>10.83%</w:t>
             </w:r>
           </w:p>
         </w:tc>
@@ -2560,7 +2683,7 @@
         <w:ind w:left="360"/>
       </w:pPr>
       <w:r>
-        <w:t>**Risk-Averse Institutional** (γ=15): Prioritizes stability, fit for volatile environments. Allows a 10.59% position to ensure downturn protection.</w:t>
+        <w:t>**Risk-Averse Institutional (γ=15.0)**: Aligns with investors prioritizing capital preservation, ideal under volatile market conditions where protecting principal is crucial.</w:t>
       </w:r>
     </w:p>
     <w:p>
@@ -2569,7 +2692,7 @@
         <w:ind w:left="360"/>
       </w:pPr>
       <w:r>
-        <w:t>**Balanced Institutional** (γ=10): Aligns with current moderate market sentiment, suggesting a 15.88% position reflecting a tempered risk approach.</w:t>
+        <w:t>**Balanced Institutional (γ=10.0)**: Fit for standard approaches where risk and returns are in equilibrium, reflecting current conditions with warranted optimism but mitigated risks.</w:t>
       </w:r>
     </w:p>
     <w:p>
@@ -2578,7 +2701,7 @@
         <w:ind w:left="360"/>
       </w:pPr>
       <w:r>
-        <w:t>**Growth-Oriented** (γ=6): Optimal for bullish markets, currently less advisable due to high RSI indicating an overheated state.</w:t>
+        <w:t>**Growth-Oriented (γ=6.0)**: Targets users focused on robust growth, bold stance amidst favorable macro conditions, yet risks are elevated.</w:t>
       </w:r>
     </w:p>
     <w:p>
@@ -2587,7 +2710,7 @@
         <w:ind w:left="360"/>
       </w:pPr>
       <w:r>
-        <w:t>**Volatility-Minimizing &amp; Sharpe-Optimized** (γ=12): Both recommend 13.23%, appealing for maintaining strategy amid market uncertainties.</w:t>
+        <w:t>**Volatility-Minimizing (γ=12.0)**: Suits those seeking stock stabilization, aligns with navigating Apple's inherent volatility.</w:t>
       </w:r>
     </w:p>
     <w:p>
@@ -2596,7 +2719,16 @@
         <w:ind w:left="360"/>
       </w:pPr>
       <w:r>
-        <w:t>**Return-Maximizing** (γ=5): Maximum exposure not advised under current conditions given potential overvaluation risks.</w:t>
+        <w:t>**Return-Maximizing (γ=5.0)**: Suited for the aggressive optimizer, betting on Apple's steadfast positioning and market dominance, yet signaling profound volatility exposure.</w:t>
+      </w:r>
+    </w:p>
+    <w:p>
+      <w:pPr>
+        <w:pStyle w:val="ListBullet"/>
+        <w:ind w:left="360"/>
+      </w:pPr>
+      <w:r>
+        <w:t>**Sharpe-Optimized (γ=12.0)**: Provides balance between yield and risk to maximize risk-adjusted returns, a considerate choice for professionals seeking precision.</w:t>
       </w:r>
     </w:p>
     <w:p>
@@ -2611,57 +2743,33 @@
       </w:r>
     </w:p>
     <w:p>
-      <w:pPr>
-        <w:pStyle w:val="ListBullet"/>
-        <w:ind w:left="360"/>
-      </w:pPr>
       <w:r>
-        <w:t>**Fundamentals say**: Robust growth and margin potential indicate solid foundation for long positions.</w:t>
+        <w:t>**Fundamentals say**: Strong foundation with high profitability and revenue growth sustain investor confidence (`Strong`).</w:t>
       </w:r>
     </w:p>
     <w:p>
-      <w:pPr>
-        <w:pStyle w:val="ListBullet"/>
-        <w:ind w:left="360"/>
-      </w:pPr>
       <w:r>
-        <w:t>**Sentiment says**: Mixed, with positive product traction offset by negative headline risks.</w:t>
+        <w:t>**Sentiment says**: A blending of cautious optimism and immediate investor apprehension due to innovation foresight (`Bullish`).</w:t>
       </w:r>
     </w:p>
     <w:p>
-      <w:pPr>
-        <w:pStyle w:val="ListBullet"/>
-        <w:ind w:left="360"/>
-      </w:pPr>
       <w:r>
-        <w:t>**Technicals say**: Positive but overextended, suggesting a likely short-term correction.</w:t>
+        <w:t>**Technicals say**: With RSI close to overbought, and ATR high, risks of short-term volatility are present despite sustained momentum (`Neutral`).</w:t>
       </w:r>
     </w:p>
     <w:p>
-      <w:pPr>
-        <w:pStyle w:val="ListBullet"/>
-        <w:ind w:left="360"/>
-      </w:pPr>
       <w:r>
-        <w:t>**Bull case says**: Above industry growth and margin expansions legitimize moderate to strong allocations.</w:t>
+        <w:t>**Bull case says**: The reasonable probability of return revolves around margin expansion and market share increases if execution aligns with forecasts (`Positive`).</w:t>
       </w:r>
     </w:p>
     <w:p>
-      <w:pPr>
-        <w:pStyle w:val="ListBullet"/>
-        <w:ind w:left="360"/>
-      </w:pPr>
       <w:r>
-        <w:t>**Bear case says**: Market competition and macro pressures necessitate caution.</w:t>
+        <w:t>**Bear case says**: Risks through market saturation and innovation challenges require highlighting contrary profitability control (`Cautious`).</w:t>
       </w:r>
     </w:p>
     <w:p>
-      <w:pPr>
-        <w:pStyle w:val="ListBullet"/>
-        <w:ind w:left="360"/>
-      </w:pPr>
       <w:r>
-        <w:t>**Optimization scenarios suggest**: A range of 10.59% to 31.76% with a median at 14.56% given the diverse market environment.</w:t>
+        <w:t>**Optimization scenarios suggest**: Weight scenarios from moderately pessimistic to ideally aggressive, portraying confidence while managing nontrivial risk monitors.</w:t>
       </w:r>
     </w:p>
     <w:p>
@@ -2682,7 +2790,7 @@
     </w:p>
     <w:p>
       <w:r>
-        <w:t>OPTIMIZATION GUIDANCE: 10.59% (conservative) to 31.76% (aggressive), Consensus: 14.56%</w:t>
+        <w:t>OPTIMIZATION GUIDANCE: 8% (conservative) to 18% (aggressive), Consensus: 12%</w:t>
       </w:r>
     </w:p>
     <w:p>
@@ -2692,32 +2800,32 @@
     </w:p>
     <w:p>
       <w:r>
-        <w:t>✓ Fundamentals: Strong (12.5% revenue growth, margins above peers) → Supports HIGHER position</w:t>
+        <w:t>✓ Fundamentals: Strong (revenues $391.04B, margins 18.3%) → Supports HIGHER position</w:t>
       </w:r>
     </w:p>
     <w:p>
       <w:r>
-        <w:t>✗ Sentiment: Mixed with bearish news (40% negative) → Suggests CAUTION</w:t>
+        <w:t>✓ Sentiment: Bullish/Neutral mixing due to technological advancements → Suggests higher hope but limited risk</w:t>
       </w:r>
     </w:p>
     <w:p>
       <w:r>
-        <w:t>✗ Technicals: Overbought RSI at 78.3, Volatility 21.07% → Suggests CAUTION</w:t>
+        <w:t>✗ Technicals: RSI 63.3 near overbought level, high ATR 22.25% → Suggests caution</w:t>
       </w:r>
     </w:p>
     <w:p>
       <w:r>
-        <w:t>✗ Bear Case: Competitive threats, macro uncertainties → Suggests CAUTION</w:t>
+        <w:t>✗ Bear Case: Higher competition, R&amp;D cost drifts → Proposes careful pathway adherence</w:t>
       </w:r>
     </w:p>
     <w:p>
       <w:r>
-        <w:t>FINAL DECISION: 12% position</w:t>
+        <w:t>FINAL DECISION: 10% position</w:t>
       </w:r>
     </w:p>
     <w:p>
       <w:r>
-        <w:t>RATIONALE: A moderate approach is warranted due to mixed sentiment and technical caution despite solid fundamentals. Opting for a position below median (14.56%) but above conservative (10.59%) to balance growth potential against prevailing risks. Consider scaling to 15% if price stabilizes above $259.24 and RSI decreases below 70.</w:t>
+        <w:t>RATIONALE: Although fundamentals and bullish long-term sentiment with optimization indicate a higher allocation, technical caution with RSI and ATR emphasizes measured exposure. The decision for 10% represents a defensible entry with room for review pending additional direction and tangible technical resolves or price stability reinforcement.</w:t>
       </w:r>
     </w:p>
     <w:p>
@@ -2742,7 +2850,7 @@
         <w:ind w:left="360"/>
       </w:pPr>
       <w:r>
-        <w:t>**Recommendation**: **HOLD**</w:t>
+        <w:t>**Recommendation**: **BUY**</w:t>
       </w:r>
     </w:p>
     <w:p>
@@ -2751,7 +2859,7 @@
         <w:ind w:left="360"/>
       </w:pPr>
       <w:r>
-        <w:t>**Confidence Level**: Moderate</w:t>
+        <w:t>**Confidence Level**: Moderate-High</w:t>
       </w:r>
     </w:p>
     <w:p>
@@ -2760,7 +2868,7 @@
         <w:ind w:left="360"/>
       </w:pPr>
       <w:r>
-        <w:t>**Time Horizon**: Medium-term</w:t>
+        <w:t>**Time Horizon**: 3-6 Months</w:t>
       </w:r>
     </w:p>
     <w:p>
@@ -2769,7 +2877,7 @@
         <w:ind w:left="360"/>
       </w:pPr>
       <w:r>
-        <w:t>**Position Size**: 12% based on quantitative models, adjusting for sentiment and macro environment.</w:t>
+        <w:t>**Position Size**: 10% initial with cautious scaling contingent on RSI and support analysis</w:t>
       </w:r>
     </w:p>
     <w:p>
@@ -2780,7 +2888,7 @@
         <w:rPr>
           <w:color w:val="5DADE2"/>
         </w:rPr>
-        <w:t>B. Entry Strategy</w:t>
+        <w:t>B. Entry Strategy (Detailed Table)</w:t>
       </w:r>
     </w:p>
     <w:tbl>
@@ -2884,7 +2992,7 @@
               <w:rPr>
                 <w:sz w:val="20"/>
               </w:rPr>
-              <w:t>$226.65</w:t>
+              <w:t>Primary</w:t>
             </w:r>
           </w:p>
         </w:tc>
@@ -2897,7 +3005,7 @@
               <w:rPr>
                 <w:sz w:val="20"/>
               </w:rPr>
-              <w:t>$259.24</w:t>
+              <w:t>$250.00</w:t>
             </w:r>
           </w:p>
         </w:tc>
@@ -2910,7 +3018,7 @@
               <w:rPr>
                 <w:sz w:val="20"/>
               </w:rPr>
-              <w:t>Primary: 12%</w:t>
+              <w:t>10%</w:t>
             </w:r>
           </w:p>
         </w:tc>
@@ -2923,7 +3031,7 @@
               <w:rPr>
                 <w:sz w:val="20"/>
               </w:rPr>
-              <w:t>Aligns with robust support level and technical retracement strategy.</w:t>
+              <w:t>Based on SMA20 convergence supporting initial trigger.</w:t>
             </w:r>
           </w:p>
         </w:tc>
@@ -2939,7 +3047,7 @@
               <w:rPr>
                 <w:sz w:val="20"/>
               </w:rPr>
-              <w:t>$235.33</w:t>
+              <w:t>Secondary</w:t>
             </w:r>
           </w:p>
         </w:tc>
@@ -2953,7 +3061,7 @@
               <w:rPr>
                 <w:sz w:val="20"/>
               </w:rPr>
-              <w:t>$290</w:t>
+              <w:t>$236.23</w:t>
             </w:r>
           </w:p>
         </w:tc>
@@ -2967,7 +3075,7 @@
               <w:rPr>
                 <w:sz w:val="20"/>
               </w:rPr>
-              <w:t>Secondary: 5%</w:t>
+              <w:t>Additional 2%</w:t>
             </w:r>
           </w:p>
         </w:tc>
@@ -2981,7 +3089,7 @@
               <w:rPr>
                 <w:sz w:val="20"/>
               </w:rPr>
-              <w:t>If retraced to SMA 50, indicates stronger basis for additional position loading.</w:t>
+              <w:t>SMA50 as a backstop confirmation for enduring correction.</w:t>
             </w:r>
           </w:p>
         </w:tc>
@@ -2996,7 +3104,7 @@
               <w:rPr>
                 <w:sz w:val="20"/>
               </w:rPr>
-              <w:t>$221.90</w:t>
+              <w:t>Opportunistic</w:t>
             </w:r>
           </w:p>
         </w:tc>
@@ -3009,7 +3117,7 @@
               <w:rPr>
                 <w:sz w:val="20"/>
               </w:rPr>
-              <w:t>$300</w:t>
+              <w:t>$229.02</w:t>
             </w:r>
           </w:p>
         </w:tc>
@@ -3022,7 +3130,7 @@
               <w:rPr>
                 <w:sz w:val="20"/>
               </w:rPr>
-              <w:t>Opportunistic: 3%</w:t>
+              <w:t>Additional 3%</w:t>
             </w:r>
           </w:p>
         </w:tc>
@@ -3035,7 +3143,7 @@
               <w:rPr>
                 <w:sz w:val="20"/>
               </w:rPr>
-              <w:t>Reacts to critical long-term support; historically a bounce-back territory.</w:t>
+              <w:t>Deep dips to long-term support levels for volume defense undertaken.</w:t>
             </w:r>
           </w:p>
         </w:tc>
@@ -3050,7 +3158,7 @@
         <w:rPr>
           <w:color w:val="5DADE2"/>
         </w:rPr>
-        <w:t>C. Exit Strategy</w:t>
+        <w:t>C. Exit Strategy (Detailed Table)</w:t>
       </w:r>
     </w:p>
     <w:tbl>
@@ -3154,6 +3262,19 @@
               <w:rPr>
                 <w:sz w:val="20"/>
               </w:rPr>
+              <w:t>Conservative</w:t>
+            </w:r>
+          </w:p>
+        </w:tc>
+        <w:tc>
+          <w:tcPr>
+            <w:tcW w:type="dxa" w:w="2520"/>
+          </w:tcPr>
+          <w:p>
+            <w:r>
+              <w:rPr>
+                <w:sz w:val="20"/>
+              </w:rPr>
               <w:t>$259.24</w:t>
             </w:r>
           </w:p>
@@ -3167,7 +3288,7 @@
               <w:rPr>
                 <w:sz w:val="20"/>
               </w:rPr>
-              <w:t>$260</w:t>
+              <w:t>10%</w:t>
             </w:r>
           </w:p>
         </w:tc>
@@ -3180,20 +3301,7 @@
               <w:rPr>
                 <w:sz w:val="20"/>
               </w:rPr>
-              <w:t>Conservative: 3%</w:t>
-            </w:r>
-          </w:p>
-        </w:tc>
-        <w:tc>
-          <w:tcPr>
-            <w:tcW w:type="dxa" w:w="2520"/>
-          </w:tcPr>
-          <w:p>
-            <w:r>
-              <w:rPr>
-                <w:sz w:val="20"/>
-              </w:rPr>
-              <w:t>Based on resistance and modest retracement forecast.</w:t>
+              <w:t>Near term resilience as expressed through resistance jumping.</w:t>
             </w:r>
           </w:p>
         </w:tc>
@@ -3209,7 +3317,7 @@
               <w:rPr>
                 <w:sz w:val="20"/>
               </w:rPr>
-              <w:t>$290</w:t>
+              <w:t>Moderate</w:t>
             </w:r>
           </w:p>
         </w:tc>
@@ -3223,7 +3331,7 @@
               <w:rPr>
                 <w:sz w:val="20"/>
               </w:rPr>
-              <w:t>$300</w:t>
+              <w:t>$270</w:t>
             </w:r>
           </w:p>
         </w:tc>
@@ -3237,7 +3345,7 @@
               <w:rPr>
                 <w:sz w:val="20"/>
               </w:rPr>
-              <w:t>Moderate: 6%</w:t>
+              <w:t>15%</w:t>
             </w:r>
           </w:p>
         </w:tc>
@@ -3251,7 +3359,7 @@
               <w:rPr>
                 <w:sz w:val="20"/>
               </w:rPr>
-              <w:t>Assumes realized gains from fundamental growth exposure.</w:t>
+              <w:t>Managed forward momentum, evaluating breakout potential.</w:t>
             </w:r>
           </w:p>
         </w:tc>
@@ -3266,7 +3374,7 @@
               <w:rPr>
                 <w:sz w:val="20"/>
               </w:rPr>
-              <w:t>$298</w:t>
+              <w:t>Aggressive</w:t>
             </w:r>
           </w:p>
         </w:tc>
@@ -3279,7 +3387,7 @@
               <w:rPr>
                 <w:sz w:val="20"/>
               </w:rPr>
-              <w:t>$312</w:t>
+              <w:t>$280</w:t>
             </w:r>
           </w:p>
         </w:tc>
@@ -3292,7 +3400,7 @@
               <w:rPr>
                 <w:sz w:val="20"/>
               </w:rPr>
-              <w:t>Aggressive: 9%</w:t>
+              <w:t>20%</w:t>
             </w:r>
           </w:p>
         </w:tc>
@@ -3305,7 +3413,7 @@
               <w:rPr>
                 <w:sz w:val="20"/>
               </w:rPr>
-              <w:t>Reflects potential upside from tech expansion success.</w:t>
+              <w:t>Validating assumptions vis-a-vis ranging estimates and runway.</w:t>
             </w:r>
           </w:p>
         </w:tc>
@@ -3320,7 +3428,7 @@
         <w:rPr>
           <w:color w:val="5DADE2"/>
         </w:rPr>
-        <w:t>D. Risk Management</w:t>
+        <w:t>D. Risk Management (Detailed)</w:t>
       </w:r>
     </w:p>
     <w:tbl>
@@ -3417,7 +3525,7 @@
               <w:rPr>
                 <w:sz w:val="20"/>
               </w:rPr>
-              <w:t>$248.90</w:t>
+              <w:t>$245.34</w:t>
             </w:r>
           </w:p>
         </w:tc>
@@ -3430,7 +3538,7 @@
               <w:rPr>
                 <w:sz w:val="20"/>
               </w:rPr>
-              <w:t>Calculated as Current Price $258.10 - (ATR $4.60 × 2) = Below key support.</w:t>
+              <w:t>Stop calculated on current price minus vertex ATR multiplier -&gt; $254.04 - (2 * $4.35)</w:t>
             </w:r>
           </w:p>
         </w:tc>
@@ -3446,7 +3554,7 @@
               <w:rPr>
                 <w:sz w:val="20"/>
               </w:rPr>
-              <w:t>Take-profit</w:t>
+              <w:t>Position Size</w:t>
             </w:r>
           </w:p>
         </w:tc>
@@ -3460,7 +3568,7 @@
               <w:rPr>
                 <w:sz w:val="20"/>
               </w:rPr>
-              <w:t>$259.24</w:t>
+              <w:t>10% Initial</w:t>
             </w:r>
           </w:p>
         </w:tc>
@@ -3474,7 +3582,7 @@
               <w:rPr>
                 <w:sz w:val="20"/>
               </w:rPr>
-              <w:t>Near resistance, aligning with ATR-based profit protection.</w:t>
+              <w:t>Utilizing Kelly Criterion and controlled technical environment evaluating ongoing movements</w:t>
             </w:r>
           </w:p>
         </w:tc>
@@ -3489,7 +3597,7 @@
               <w:rPr>
                 <w:sz w:val="20"/>
               </w:rPr>
-              <w:t>Position Size</w:t>
+              <w:t>VaR</w:t>
             </w:r>
           </w:p>
         </w:tc>
@@ -3502,7 +3610,7 @@
               <w:rPr>
                 <w:sz w:val="20"/>
               </w:rPr>
-              <w:t>12% consensus</w:t>
+              <w:t>2.24%</w:t>
             </w:r>
           </w:p>
         </w:tc>
@@ -3515,7 +3623,7 @@
               <w:rPr>
                 <w:sz w:val="20"/>
               </w:rPr>
-              <w:t>Supported by Kelly Criterion, balancing risk distribution.</w:t>
+              <w:t>Expresses marginal adverse price variation utilization.</w:t>
             </w:r>
           </w:p>
         </w:tc>
@@ -3531,7 +3639,7 @@
               <w:rPr>
                 <w:sz w:val="20"/>
               </w:rPr>
-              <w:t>VaR/CVaR</w:t>
+              <w:t>CVaR</w:t>
             </w:r>
           </w:p>
         </w:tc>
@@ -3545,7 +3653,7 @@
               <w:rPr>
                 <w:sz w:val="20"/>
               </w:rPr>
-              <w:t>VaR: -2.45%, CVaR: -3.40%</w:t>
+              <w:t>3.12%</w:t>
             </w:r>
           </w:p>
         </w:tc>
@@ -3559,7 +3667,7 @@
               <w:rPr>
                 <w:sz w:val="20"/>
               </w:rPr>
-              <w:t>Matches market risk assumptions with portfolio protection.</w:t>
+              <w:t>Extreme state measure to determine worst-case mitigated outlook.</w:t>
             </w:r>
           </w:p>
         </w:tc>
@@ -3587,7 +3695,7 @@
               <w:rPr>
                 <w:sz w:val="20"/>
               </w:rPr>
-              <w:t>1-2% of portfolio</w:t>
+              <w:t>0.5% of Portfolio</w:t>
             </w:r>
           </w:p>
         </w:tc>
@@ -3600,7 +3708,7 @@
               <w:rPr>
                 <w:sz w:val="20"/>
               </w:rPr>
-              <w:t>Aligns with volatility projections, maximizing Sharpe efficiency.</w:t>
+              <w:t>Organization of exposure reflected by volatility signaling.</w:t>
             </w:r>
           </w:p>
         </w:tc>
@@ -3624,7 +3732,7 @@
         <w:ind w:left="360"/>
       </w:pPr>
       <w:r>
-        <w:t>**Week 1-2**: Monitor legal developments and market reactions; ready to capitalize on positive product cycle indications.</w:t>
+        <w:t>**Week 1-2:** Await stabilization while monitoring price vis-a-vis SMA20 and RSI decisions. Process moderate risk tolerances.</w:t>
       </w:r>
     </w:p>
     <w:p>
@@ -3633,7 +3741,7 @@
         <w:ind w:left="360"/>
       </w:pPr>
       <w:r>
-        <w:t>**Why**: Initial reaction to legal news may create volatility, providing strategic entry moments.</w:t>
+        <w:t>**Week 3-4:** Consider scaling if ensured by fundamental shifts or considerable analyst changes and volumes manifest.</w:t>
       </w:r>
     </w:p>
     <w:p>
@@ -3642,7 +3750,7 @@
         <w:ind w:left="360"/>
       </w:pPr>
       <w:r>
-        <w:t>**Week 3-4**: Assess RSI stabilization and support level retention with potential scale-in from current holdings.</w:t>
+        <w:t>**Month 2:** Adjust to potential market rhythms vis-a-vis instigated macro changes from tech announcements.</w:t>
       </w:r>
     </w:p>
     <w:p>
@@ -3651,43 +3759,7 @@
         <w:ind w:left="360"/>
       </w:pPr>
       <w:r>
-        <w:t>**Why**: RSI cooling could indicate entry optimization; enhanced technical position capitalization.</w:t>
-      </w:r>
-    </w:p>
-    <w:p>
-      <w:pPr>
-        <w:pStyle w:val="ListBullet"/>
-        <w:ind w:left="360"/>
-      </w:pPr>
-      <w:r>
-        <w:t>**Month 2**: Reassess macroeconomic conditions impacting consumer spend; adjust position accordingly.</w:t>
-      </w:r>
-    </w:p>
-    <w:p>
-      <w:pPr>
-        <w:pStyle w:val="ListBullet"/>
-        <w:ind w:left="360"/>
-      </w:pPr>
-      <w:r>
-        <w:t>**Why**: Broader economic impact refined through earnings evaluation and inflation trends.</w:t>
-      </w:r>
-    </w:p>
-    <w:p>
-      <w:pPr>
-        <w:pStyle w:val="ListBullet"/>
-        <w:ind w:left="360"/>
-      </w:pPr>
-      <w:r>
-        <w:t>**Quarterly**: Review innovation pipeline outcomes and competitor actions; reposition based on earnings announcements.</w:t>
-      </w:r>
-    </w:p>
-    <w:p>
-      <w:pPr>
-        <w:pStyle w:val="ListBullet"/>
-        <w:ind w:left="360"/>
-      </w:pPr>
-      <w:r>
-        <w:t>**Why**: Aligns strategic posture with technological advancement timelines and peer comparison analysis.</w:t>
+        <w:t>**Quarterly:** Full portfolio re-evaluation bringing weighted realizations into prominence contemporaneous with systemic audits.</w:t>
       </w:r>
     </w:p>
     <w:p>
@@ -3707,7 +3779,7 @@
         <w:ind w:left="360"/>
       </w:pPr>
       <w:r>
-        <w:t>**Bull case (+15%)**: If product demand forecasts exceed projections, scale up to 15% in anticipation of bullish momentum BECAUSE robust revenue growth validates higher exposure.</w:t>
+        <w:t>**Bull case (+20%)**: If fundamentals align as planned along with stabilizing RSI/MACDs, elevate positions concomitant to positive news consequences gaining traction.</w:t>
       </w:r>
     </w:p>
     <w:p>
@@ -3716,7 +3788,7 @@
         <w:ind w:left="360"/>
       </w:pPr>
       <w:r>
-        <w:t>**Base case**: Maintain 12% if stability in market remains without major headwinds, ensuring core budget preservation BECAUSE diversifying risk while engaging in upside opportunities.</w:t>
+        <w:t>**Base case**: As risks move sideways ensuring defined technical-specific area confirmations, maintain current allocations ensuring standards meter appetite.</w:t>
       </w:r>
     </w:p>
     <w:p>
@@ -3725,7 +3797,7 @@
         <w:ind w:left="360"/>
       </w:pPr>
       <w:r>
-        <w:t>**Bear case (-10%)**: If market saturation or macro pressures intensify, reduce to 8% in view of defensive strategy reinforcement BECAUSE unforeseen downturn risk offsets growth assumptions.</w:t>
+        <w:t>**Bear case (-15%)**: Amplifying downside with enduring financial trends and competitive strain imply shareholder withdrawal.</w:t>
       </w:r>
     </w:p>
     <w:p>
@@ -3735,7 +3807,7 @@
     </w:p>
     <w:p>
       <w:r>
-        <w:t>This institutional-grade report on Apple Inc. integrates quantitative optimization results, technical evaluations, fundamental insights, and comprehensive risk assessments to guide investment strategies with precision and foresight.</w:t>
+        <w:t>**Note**: This comprehensive report synthesizes quantitative metrics with qualitative insights to present a structured investment approach. It concludes with a moderated but positive view reflective of actionable risk management and opportunistic leveraging amidst prevailing market dynamics.</w:t>
       </w:r>
     </w:p>
     <w:sectPr>

</xml_diff>